<commit_message>
Update Manual TopVoz - final.docx
</commit_message>
<xml_diff>
--- a/Manual TopVoz - final.docx
+++ b/Manual TopVoz - final.docx
@@ -2251,222 +2251,534 @@
         </w:rPr>
         <w:t xml:space="preserve">Abaixo, temos alguns botões auto explicativos. </w:t>
       </w:r>
+    </w:p>
+    <w:p>
+      <w:pPr>
+        <w:spacing w:before="7"/>
+        <w:rPr>
+          <w:sz w:val="28"/>
+        </w:rPr>
+      </w:pPr>
+    </w:p>
+    <w:p>
+      <w:pPr>
+        <w:spacing w:before="7"/>
+        <w:rPr>
+          <w:sz w:val="28"/>
+        </w:rPr>
+      </w:pPr>
+    </w:p>
+    <w:p>
+      <w:pPr>
+        <w:spacing w:before="7"/>
+        <w:rPr>
+          <w:sz w:val="28"/>
+        </w:rPr>
+      </w:pPr>
+    </w:p>
+    <w:p>
+      <w:pPr>
+        <w:spacing w:before="7"/>
+        <w:rPr>
+          <w:sz w:val="28"/>
+        </w:rPr>
+      </w:pPr>
+    </w:p>
+    <w:p>
+      <w:pPr>
+        <w:spacing w:before="7"/>
+        <w:rPr>
+          <w:sz w:val="28"/>
+        </w:rPr>
+      </w:pPr>
+    </w:p>
+    <w:p>
+      <w:pPr>
+        <w:spacing w:before="7"/>
+        <w:rPr>
+          <w:sz w:val="28"/>
+        </w:rPr>
+      </w:pPr>
+    </w:p>
+    <w:p>
+      <w:pPr>
+        <w:spacing w:before="7"/>
+        <w:rPr>
+          <w:sz w:val="28"/>
+        </w:rPr>
+      </w:pPr>
+    </w:p>
+    <w:p>
+      <w:pPr>
+        <w:spacing w:before="7"/>
+        <w:rPr>
+          <w:b/>
+        </w:rPr>
+      </w:pPr>
+      <w:r>
+        <w:rPr>
+          <w:b/>
+        </w:rPr>
+        <w:t>Financeiro</w:t>
+      </w:r>
+    </w:p>
+    <w:p>
+      <w:pPr>
+        <w:spacing w:before="7"/>
+        <w:rPr>
+          <w:b/>
+        </w:rPr>
+      </w:pPr>
+    </w:p>
+    <w:p>
+      <w:pPr>
+        <w:spacing w:before="7"/>
+        <w:rPr>
+          <w:b/>
+        </w:rPr>
+      </w:pPr>
+      <w:r>
+        <w:rPr>
+          <w:b/>
+          <w:noProof/>
+          <w:lang w:val="pt-BR" w:eastAsia="pt-BR"/>
+        </w:rPr>
+        <w:drawing>
+          <wp:anchor distT="0" distB="0" distL="114300" distR="114300" simplePos="0" relativeHeight="251674624" behindDoc="0" locked="0" layoutInCell="1" allowOverlap="1">
+            <wp:simplePos x="0" y="0"/>
+            <wp:positionH relativeFrom="page">
+              <wp:posOffset>939800</wp:posOffset>
+            </wp:positionH>
+            <wp:positionV relativeFrom="page">
+              <wp:posOffset>1704340</wp:posOffset>
+            </wp:positionV>
+            <wp:extent cx="6064250" cy="1693545"/>
+            <wp:effectExtent l="0" t="0" r="0" b="1905"/>
+            <wp:wrapSquare wrapText="bothSides"/>
+            <wp:docPr id="7" name="Imagem 7"/>
+            <wp:cNvGraphicFramePr>
+              <a:graphicFrameLocks xmlns:a="http://schemas.openxmlformats.org/drawingml/2006/main" noChangeAspect="1"/>
+            </wp:cNvGraphicFramePr>
+            <a:graphic xmlns:a="http://schemas.openxmlformats.org/drawingml/2006/main">
+              <a:graphicData uri="http://schemas.openxmlformats.org/drawingml/2006/picture">
+                <pic:pic xmlns:pic="http://schemas.openxmlformats.org/drawingml/2006/picture">
+                  <pic:nvPicPr>
+                    <pic:cNvPr id="7" name="Screenshot_8.png"/>
+                    <pic:cNvPicPr/>
+                  </pic:nvPicPr>
+                  <pic:blipFill>
+                    <a:blip r:embed="rId16" cstate="print">
+                      <a:extLst>
+                        <a:ext uri="{28A0092B-C50C-407E-A947-70E740481C1C}">
+                          <a14:useLocalDpi xmlns:a14="http://schemas.microsoft.com/office/drawing/2010/main" val="0"/>
+                        </a:ext>
+                      </a:extLst>
+                    </a:blip>
+                    <a:stretch>
+                      <a:fillRect/>
+                    </a:stretch>
+                  </pic:blipFill>
+                  <pic:spPr>
+                    <a:xfrm>
+                      <a:off x="0" y="0"/>
+                      <a:ext cx="6064250" cy="1693545"/>
+                    </a:xfrm>
+                    <a:prstGeom prst="rect">
+                      <a:avLst/>
+                    </a:prstGeom>
+                  </pic:spPr>
+                </pic:pic>
+              </a:graphicData>
+            </a:graphic>
+          </wp:anchor>
+        </w:drawing>
+      </w:r>
+    </w:p>
+    <w:p>
+      <w:pPr>
+        <w:spacing w:before="7"/>
+        <w:rPr>
+          <w:b/>
+        </w:rPr>
+      </w:pPr>
+    </w:p>
+    <w:p>
+      <w:pPr>
+        <w:spacing w:before="7"/>
+        <w:rPr>
+          <w:b/>
+        </w:rPr>
+      </w:pPr>
+    </w:p>
+    <w:p>
+      <w:pPr>
+        <w:spacing w:before="7"/>
+        <w:rPr>
+          <w:b/>
+        </w:rPr>
+      </w:pPr>
+      <w:r>
+        <w:rPr>
+          <w:b/>
+        </w:rPr>
+        <w:t>Gerar fatura</w:t>
+      </w:r>
+      <w:r>
+        <w:rPr>
+          <w:b/>
+        </w:rPr>
+        <w:t>s</w:t>
+      </w:r>
+    </w:p>
+    <w:p>
+      <w:pPr>
+        <w:spacing w:before="7"/>
+      </w:pPr>
+      <w:r>
+        <w:t xml:space="preserve">Assim </w:t>
+      </w:r>
+      <w:r>
+        <w:t>como é feito no sistema a geração de faturas segue o mesmo conceito.</w:t>
+      </w:r>
+    </w:p>
+    <w:p>
+      <w:pPr>
+        <w:spacing w:before="7"/>
+      </w:pPr>
+    </w:p>
+    <w:p>
+      <w:pPr>
+        <w:spacing w:before="7"/>
+        <w:rPr>
+          <w:b/>
+        </w:rPr>
+      </w:pPr>
+      <w:r>
+        <w:rPr>
+          <w:b/>
+        </w:rPr>
+        <w:t>Terminal</w:t>
+      </w:r>
+    </w:p>
+    <w:p>
+      <w:pPr>
+        <w:spacing w:before="7"/>
+      </w:pPr>
+      <w:r>
+        <w:t>Selecione a qual terminal sera gerado a fatura.</w:t>
+      </w:r>
+    </w:p>
+    <w:p>
+      <w:pPr>
+        <w:spacing w:before="7"/>
+      </w:pPr>
+    </w:p>
+    <w:p>
+      <w:pPr>
+        <w:spacing w:before="7"/>
+        <w:ind w:left="720" w:hanging="720"/>
+      </w:pPr>
+      <w:r>
+        <w:rPr>
+          <w:b/>
+        </w:rPr>
+        <w:t>Historico</w:t>
+      </w:r>
+    </w:p>
+    <w:p>
+      <w:pPr>
+        <w:spacing w:before="7"/>
+        <w:ind w:left="720" w:hanging="720"/>
+      </w:pPr>
+      <w:r>
+        <w:t>Descreva uma identificação pra essa fatura que sera gerada(assim como é feito no sistema)</w:t>
+      </w:r>
+    </w:p>
+    <w:p>
+      <w:pPr>
+        <w:spacing w:before="7"/>
+        <w:ind w:left="720" w:hanging="720"/>
+      </w:pPr>
+    </w:p>
+    <w:p>
+      <w:pPr>
+        <w:spacing w:before="7"/>
+        <w:ind w:left="720" w:hanging="720"/>
+        <w:rPr>
+          <w:b/>
+        </w:rPr>
+      </w:pPr>
+      <w:r>
+        <w:rPr>
+          <w:b/>
+        </w:rPr>
+        <w:t>Vencimento</w:t>
+      </w:r>
+    </w:p>
+    <w:p>
+      <w:pPr>
+        <w:spacing w:before="7"/>
+        <w:ind w:left="720" w:hanging="720"/>
+      </w:pPr>
+      <w:r>
+        <w:t>Deve ser definido o mesmo vencimento selecionado no CADASTRO</w:t>
+      </w:r>
+      <w:r>
+        <w:t xml:space="preserve"> principal do cliente(dentro do </w:t>
+      </w:r>
+      <w:r>
+        <w:t>sistema)</w:t>
+      </w:r>
+      <w:r>
+        <w:t>, seguido do MÊS que voce deseja efetuar a geração e o ANO.</w:t>
+      </w:r>
+    </w:p>
+    <w:p>
+      <w:pPr>
+        <w:spacing w:before="7"/>
+        <w:ind w:left="720" w:hanging="720"/>
+        <w:rPr>
+          <w:b/>
+        </w:rPr>
+      </w:pPr>
+    </w:p>
+    <w:p>
+      <w:pPr>
+        <w:spacing w:before="7"/>
+        <w:ind w:left="720" w:hanging="720"/>
+        <w:rPr>
+          <w:b/>
+        </w:rPr>
+      </w:pPr>
+      <w:r>
+        <w:rPr>
+          <w:b/>
+        </w:rPr>
+        <w:t xml:space="preserve">Periodo Inicial/Final </w:t>
+      </w:r>
+    </w:p>
+    <w:p>
+      <w:pPr>
+        <w:spacing w:before="7"/>
+        <w:ind w:left="720" w:hanging="720"/>
+      </w:pPr>
+      <w:r>
+        <w:t>Periodo que deseja efetuar a tarifação (geralmente o inicio do mês anterior ao dia final do mesmo mês)</w:t>
+      </w:r>
+    </w:p>
+    <w:p>
+      <w:pPr>
+        <w:spacing w:before="7"/>
+        <w:ind w:left="720" w:hanging="720"/>
+      </w:pPr>
+    </w:p>
+    <w:p>
+      <w:pPr>
+        <w:spacing w:before="7"/>
+        <w:rPr>
+          <w:b/>
+        </w:rPr>
+      </w:pPr>
+      <w:r>
+        <w:rPr>
+          <w:b/>
+        </w:rPr>
+        <w:t>Documento</w:t>
+      </w:r>
+      <w:r>
+        <w:rPr>
+          <w:b/>
+        </w:rPr>
+        <w:t xml:space="preserve"> e Plano de contas</w:t>
+      </w:r>
+    </w:p>
+    <w:p>
+      <w:pPr>
+        <w:spacing w:before="7"/>
+      </w:pPr>
+      <w:r>
+        <w:t>Ao clicar em cima ele disponibiliza os documentos criados no sistema.</w:t>
+      </w:r>
+    </w:p>
+    <w:p>
+      <w:pPr>
+        <w:spacing w:before="7"/>
+      </w:pPr>
+    </w:p>
+    <w:p>
+      <w:pPr>
+        <w:spacing w:before="7"/>
+      </w:pPr>
+    </w:p>
+    <w:p>
+      <w:pPr>
+        <w:spacing w:before="7"/>
+      </w:pPr>
+    </w:p>
+    <w:p>
+      <w:pPr>
+        <w:spacing w:before="7"/>
+        <w:rPr>
+          <w:b/>
+        </w:rPr>
+      </w:pPr>
+      <w:r>
+        <w:rPr>
+          <w:b/>
+        </w:rPr>
+        <w:t>Créditos</w:t>
+      </w:r>
+    </w:p>
+    <w:p>
+      <w:pPr>
+        <w:spacing w:before="7"/>
+        <w:rPr>
+          <w:b/>
+        </w:rPr>
+      </w:pPr>
+    </w:p>
+    <w:p>
+      <w:pPr>
+        <w:spacing w:before="7"/>
+        <w:rPr>
+          <w:b/>
+        </w:rPr>
+      </w:pPr>
+      <w:r>
+        <w:rPr>
+          <w:b/>
+          <w:noProof/>
+          <w:lang w:val="pt-BR" w:eastAsia="pt-BR"/>
+        </w:rPr>
+        <w:drawing>
+          <wp:anchor distT="0" distB="0" distL="114300" distR="114300" simplePos="0" relativeHeight="251675648" behindDoc="0" locked="0" layoutInCell="1" allowOverlap="1">
+            <wp:simplePos x="0" y="0"/>
+            <wp:positionH relativeFrom="page">
+              <wp:posOffset>939800</wp:posOffset>
+            </wp:positionH>
+            <wp:positionV relativeFrom="page">
+              <wp:posOffset>7689215</wp:posOffset>
+            </wp:positionV>
+            <wp:extent cx="6064250" cy="1779905"/>
+            <wp:effectExtent l="0" t="0" r="0" b="0"/>
+            <wp:wrapSquare wrapText="bothSides"/>
+            <wp:docPr id="8" name="Imagem 8"/>
+            <wp:cNvGraphicFramePr>
+              <a:graphicFrameLocks xmlns:a="http://schemas.openxmlformats.org/drawingml/2006/main" noChangeAspect="1"/>
+            </wp:cNvGraphicFramePr>
+            <a:graphic xmlns:a="http://schemas.openxmlformats.org/drawingml/2006/main">
+              <a:graphicData uri="http://schemas.openxmlformats.org/drawingml/2006/picture">
+                <pic:pic xmlns:pic="http://schemas.openxmlformats.org/drawingml/2006/picture">
+                  <pic:nvPicPr>
+                    <pic:cNvPr id="8" name="Screenshot_9.png"/>
+                    <pic:cNvPicPr/>
+                  </pic:nvPicPr>
+                  <pic:blipFill>
+                    <a:blip r:embed="rId17" cstate="print">
+                      <a:extLst>
+                        <a:ext uri="{28A0092B-C50C-407E-A947-70E740481C1C}">
+                          <a14:useLocalDpi xmlns:a14="http://schemas.microsoft.com/office/drawing/2010/main" val="0"/>
+                        </a:ext>
+                      </a:extLst>
+                    </a:blip>
+                    <a:stretch>
+                      <a:fillRect/>
+                    </a:stretch>
+                  </pic:blipFill>
+                  <pic:spPr>
+                    <a:xfrm>
+                      <a:off x="0" y="0"/>
+                      <a:ext cx="6064250" cy="1779905"/>
+                    </a:xfrm>
+                    <a:prstGeom prst="rect">
+                      <a:avLst/>
+                    </a:prstGeom>
+                  </pic:spPr>
+                </pic:pic>
+              </a:graphicData>
+            </a:graphic>
+          </wp:anchor>
+        </w:drawing>
+      </w:r>
+    </w:p>
+    <w:p>
+      <w:pPr>
+        <w:spacing w:before="7"/>
+        <w:rPr>
+          <w:b/>
+        </w:rPr>
+      </w:pPr>
+    </w:p>
+    <w:p>
+      <w:pPr>
+        <w:spacing w:before="7"/>
+      </w:pPr>
+    </w:p>
+    <w:p>
+      <w:pPr>
+        <w:spacing w:before="7"/>
+      </w:pPr>
+    </w:p>
+    <w:p>
+      <w:pPr>
+        <w:spacing w:before="7"/>
+      </w:pPr>
+    </w:p>
+    <w:p>
+      <w:pPr>
+        <w:spacing w:before="7"/>
+      </w:pPr>
+    </w:p>
+    <w:p>
+      <w:pPr>
+        <w:spacing w:before="7"/>
+      </w:pPr>
       <w:bookmarkStart w:id="0" w:name="_GoBack"/>
       <w:bookmarkEnd w:id="0"/>
     </w:p>
     <w:p>
       <w:pPr>
         <w:spacing w:before="7"/>
-        <w:rPr>
-          <w:sz w:val="28"/>
-        </w:rPr>
-      </w:pPr>
-    </w:p>
-    <w:p>
-      <w:pPr>
-        <w:spacing w:before="7"/>
-        <w:rPr>
-          <w:sz w:val="28"/>
-        </w:rPr>
-      </w:pPr>
-    </w:p>
-    <w:p>
-      <w:pPr>
-        <w:spacing w:before="7"/>
-        <w:rPr>
-          <w:sz w:val="28"/>
-        </w:rPr>
-      </w:pPr>
-    </w:p>
-    <w:p>
-      <w:pPr>
-        <w:spacing w:before="7"/>
-        <w:rPr>
-          <w:sz w:val="28"/>
-        </w:rPr>
-      </w:pPr>
-    </w:p>
-    <w:p>
-      <w:pPr>
-        <w:spacing w:before="7"/>
-        <w:rPr>
-          <w:sz w:val="28"/>
-        </w:rPr>
-      </w:pPr>
-    </w:p>
-    <w:p>
-      <w:pPr>
-        <w:spacing w:before="7"/>
-        <w:rPr>
-          <w:sz w:val="28"/>
-        </w:rPr>
-      </w:pPr>
-    </w:p>
-    <w:p>
-      <w:pPr>
-        <w:spacing w:before="7"/>
-        <w:rPr>
-          <w:sz w:val="28"/>
-        </w:rPr>
-      </w:pPr>
-    </w:p>
-    <w:p>
-      <w:pPr>
-        <w:spacing w:before="7"/>
-        <w:rPr>
-          <w:sz w:val="28"/>
-        </w:rPr>
-      </w:pPr>
-    </w:p>
-    <w:p>
-      <w:pPr>
-        <w:spacing w:before="7"/>
-        <w:rPr>
-          <w:sz w:val="28"/>
-        </w:rPr>
-      </w:pPr>
-    </w:p>
-    <w:p>
-      <w:pPr>
-        <w:spacing w:before="7"/>
-        <w:rPr>
-          <w:sz w:val="28"/>
-        </w:rPr>
-      </w:pPr>
-    </w:p>
-    <w:p>
-      <w:pPr>
-        <w:spacing w:before="7"/>
-        <w:rPr>
-          <w:sz w:val="28"/>
-        </w:rPr>
-      </w:pPr>
-    </w:p>
-    <w:p>
-      <w:pPr>
-        <w:spacing w:before="7"/>
-        <w:rPr>
-          <w:sz w:val="28"/>
-        </w:rPr>
-      </w:pPr>
-    </w:p>
-    <w:p>
-      <w:pPr>
-        <w:spacing w:before="7"/>
-        <w:rPr>
-          <w:sz w:val="28"/>
-        </w:rPr>
-      </w:pPr>
-    </w:p>
-    <w:p>
-      <w:pPr>
-        <w:spacing w:before="7"/>
-        <w:rPr>
-          <w:sz w:val="28"/>
-        </w:rPr>
-      </w:pPr>
-    </w:p>
-    <w:p>
-      <w:pPr>
-        <w:spacing w:before="7"/>
-        <w:rPr>
-          <w:sz w:val="28"/>
-        </w:rPr>
-      </w:pPr>
-    </w:p>
-    <w:p>
-      <w:pPr>
-        <w:spacing w:before="7"/>
-        <w:rPr>
-          <w:sz w:val="28"/>
-        </w:rPr>
-      </w:pPr>
-    </w:p>
-    <w:p>
-      <w:pPr>
-        <w:spacing w:before="7"/>
-        <w:rPr>
-          <w:sz w:val="28"/>
-        </w:rPr>
-      </w:pPr>
-    </w:p>
-    <w:p>
-      <w:pPr>
-        <w:spacing w:before="7"/>
-        <w:rPr>
-          <w:sz w:val="28"/>
-        </w:rPr>
-      </w:pPr>
-    </w:p>
-    <w:p>
-      <w:pPr>
-        <w:spacing w:before="7"/>
-        <w:rPr>
-          <w:sz w:val="28"/>
-        </w:rPr>
-      </w:pPr>
-    </w:p>
-    <w:p>
-      <w:pPr>
-        <w:spacing w:before="7"/>
-        <w:rPr>
-          <w:sz w:val="28"/>
-        </w:rPr>
-      </w:pPr>
-    </w:p>
-    <w:p>
-      <w:pPr>
-        <w:spacing w:before="7"/>
-        <w:rPr>
-          <w:sz w:val="28"/>
-        </w:rPr>
-      </w:pPr>
-    </w:p>
-    <w:p>
-      <w:pPr>
-        <w:spacing w:before="7"/>
-        <w:rPr>
-          <w:sz w:val="28"/>
-        </w:rPr>
-      </w:pPr>
-    </w:p>
-    <w:p>
-      <w:pPr>
-        <w:spacing w:before="7"/>
-        <w:rPr>
-          <w:sz w:val="28"/>
-        </w:rPr>
+      </w:pPr>
+    </w:p>
+    <w:p>
+      <w:pPr>
+        <w:spacing w:before="7"/>
+      </w:pPr>
+    </w:p>
+    <w:p>
+      <w:pPr>
+        <w:spacing w:before="7"/>
+      </w:pPr>
+    </w:p>
+    <w:p>
+      <w:pPr>
+        <w:spacing w:before="7"/>
+      </w:pPr>
+    </w:p>
+    <w:p>
+      <w:pPr>
+        <w:spacing w:before="7"/>
+      </w:pPr>
+    </w:p>
+    <w:p>
+      <w:pPr>
+        <w:spacing w:before="7"/>
+      </w:pPr>
+    </w:p>
+    <w:p>
+      <w:pPr>
+        <w:spacing w:before="7"/>
+      </w:pPr>
+    </w:p>
+    <w:p>
+      <w:pPr>
+        <w:spacing w:before="7"/>
       </w:pPr>
     </w:p>
     <w:p>
       <w:pPr>
         <w:spacing w:line="233" w:lineRule="exact"/>
-        <w:sectPr>
-          <w:headerReference w:type="default" r:id="rId16"/>
-          <w:footerReference w:type="default" r:id="rId17"/>
-          <w:pgSz w:w="11910" w:h="16840"/>
-          <w:pgMar w:top="1580" w:right="880" w:bottom="1020" w:left="1480" w:header="0" w:footer="828" w:gutter="0"/>
-          <w:cols w:space="720"/>
-        </w:sectPr>
-      </w:pPr>
-      <w:bookmarkStart w:id="1" w:name="_bookmark0"/>
-      <w:bookmarkEnd w:id="1"/>
-    </w:p>
-    <w:p>
-      <w:pPr>
-        <w:spacing w:line="234" w:lineRule="exact"/>
-        <w:sectPr>
-          <w:pgSz w:w="11910" w:h="16840"/>
-          <w:pgMar w:top="1580" w:right="880" w:bottom="1020" w:left="1480" w:header="0" w:footer="828" w:gutter="0"/>
-          <w:cols w:space="720"/>
-        </w:sectPr>
-      </w:pPr>
-      <w:bookmarkStart w:id="2" w:name="_bookmark15"/>
-      <w:bookmarkEnd w:id="2"/>
-    </w:p>
-    <w:p>
-      <w:pPr>
-        <w:spacing w:line="252" w:lineRule="exact"/>
         <w:sectPr>
           <w:headerReference w:type="default" r:id="rId18"/>
           <w:footerReference w:type="default" r:id="rId19"/>
@@ -2475,6 +2787,32 @@
           <w:cols w:space="720"/>
         </w:sectPr>
       </w:pPr>
+      <w:bookmarkStart w:id="1" w:name="_bookmark0"/>
+      <w:bookmarkEnd w:id="1"/>
+    </w:p>
+    <w:p>
+      <w:pPr>
+        <w:spacing w:line="234" w:lineRule="exact"/>
+        <w:sectPr>
+          <w:pgSz w:w="11910" w:h="16840"/>
+          <w:pgMar w:top="1580" w:right="880" w:bottom="1020" w:left="1480" w:header="0" w:footer="828" w:gutter="0"/>
+          <w:cols w:space="720"/>
+        </w:sectPr>
+      </w:pPr>
+      <w:bookmarkStart w:id="2" w:name="_bookmark15"/>
+      <w:bookmarkEnd w:id="2"/>
+    </w:p>
+    <w:p>
+      <w:pPr>
+        <w:spacing w:line="252" w:lineRule="exact"/>
+        <w:sectPr>
+          <w:headerReference w:type="default" r:id="rId20"/>
+          <w:footerReference w:type="default" r:id="rId21"/>
+          <w:pgSz w:w="11910" w:h="16840"/>
+          <w:pgMar w:top="1580" w:right="880" w:bottom="1020" w:left="1480" w:header="0" w:footer="828" w:gutter="0"/>
+          <w:cols w:space="720"/>
+        </w:sectPr>
+      </w:pPr>
       <w:bookmarkStart w:id="3" w:name="_bookmark29"/>
       <w:bookmarkStart w:id="4" w:name="_bookmark30"/>
       <w:bookmarkEnd w:id="3"/>
@@ -2484,12 +2822,18 @@
       <w:pPr>
         <w:rPr>
           <w:b/>
-          <w:sz w:val="9"/>
+        </w:rPr>
+      </w:pPr>
+    </w:p>
+    <w:p>
+      <w:pPr>
+        <w:rPr>
+          <w:b/>
         </w:rPr>
       </w:pPr>
     </w:p>
     <w:sectPr>
-      <w:footerReference w:type="default" r:id="rId20"/>
+      <w:footerReference w:type="default" r:id="rId22"/>
       <w:pgSz w:w="11910" w:h="16840"/>
       <w:pgMar w:top="1580" w:right="880" w:bottom="1020" w:left="1480" w:header="0" w:footer="828" w:gutter="0"/>
       <w:cols w:space="720"/>
@@ -4416,7 +4760,7 @@
 </file>
 
 <file path=customXml/itemProps1.xml><?xml version="1.0" encoding="utf-8"?>
-<ds:datastoreItem xmlns:ds="http://schemas.openxmlformats.org/officeDocument/2006/customXml" ds:itemID="{FBB9195F-7FD1-49AC-A89D-2D96E36A3862}">
+<ds:datastoreItem xmlns:ds="http://schemas.openxmlformats.org/officeDocument/2006/customXml" ds:itemID="{A921BFF6-FC14-4F9B-8C6A-2C6B6828EA30}">
   <ds:schemaRefs>
     <ds:schemaRef ds:uri="http://schemas.openxmlformats.org/officeDocument/2006/bibliography"/>
   </ds:schemaRefs>

</xml_diff>